<commit_message>
Debbuging and adding readme
</commit_message>
<xml_diff>
--- a/Report.docx
+++ b/Report.docx
@@ -18,9 +18,15 @@
     <w:p>
       <w:pPr>
         <w:rPr>
-          <w:color w:val="FF0000"/>
-        </w:rPr>
-      </w:pPr>
+          <w:color w:val="000000" w:themeColor="text1"/>
+        </w:rPr>
+      </w:pPr>
+      <w:r>
+        <w:rPr>
+          <w:color w:val="000000" w:themeColor="text1"/>
+        </w:rPr>
+        <w:t>Can be obtained by running “python main.py”</w:t>
+      </w:r>
     </w:p>
     <w:p>
       <w:pPr>

</xml_diff>

<commit_message>
Finalized the version to send
</commit_message>
<xml_diff>
--- a/Report.docx
+++ b/Report.docx
@@ -25,7 +25,7 @@
         <w:rPr>
           <w:color w:val="000000" w:themeColor="text1"/>
         </w:rPr>
-        <w:t>Can be obtained by running “python main.py”</w:t>
+        <w:t>Please find the output of a demo run I performed in “demo.txt”</w:t>
       </w:r>
     </w:p>
     <w:p>
@@ -57,13 +57,263 @@
         <w:rPr>
           <w:color w:val="FF0000"/>
         </w:rPr>
-        <w:t xml:space="preserve">) </w:t>
-      </w:r>
-      <w:r>
-        <w:rPr>
-          <w:color w:val="FF0000"/>
-        </w:rPr>
-        <w:t>The algorithm</w:t>
+        <w:t xml:space="preserve">) The algorithm and </w:t>
+      </w:r>
+      <w:proofErr w:type="gramStart"/>
+      <w:r>
+        <w:rPr>
+          <w:color w:val="FF0000"/>
+        </w:rPr>
+        <w:t>any  heuristics</w:t>
+      </w:r>
+      <w:proofErr w:type="gramEnd"/>
+      <w:r>
+        <w:rPr>
+          <w:color w:val="FF0000"/>
+        </w:rPr>
+        <w:t xml:space="preserve">  that  you  apply. </w:t>
+      </w:r>
+      <w:proofErr w:type="gramStart"/>
+      <w:r>
+        <w:rPr>
+          <w:color w:val="FF0000"/>
+        </w:rPr>
+        <w:t>Explain  your</w:t>
+      </w:r>
+      <w:proofErr w:type="gramEnd"/>
+      <w:r>
+        <w:rPr>
+          <w:color w:val="FF0000"/>
+        </w:rPr>
+        <w:t xml:space="preserve"> algorithm and heuristics.</w:t>
+      </w:r>
+    </w:p>
+    <w:p>
+      <w:pPr>
+        <w:rPr>
+          <w:color w:val="000000" w:themeColor="text1"/>
+        </w:rPr>
+      </w:pPr>
+      <w:r>
+        <w:rPr>
+          <w:color w:val="000000" w:themeColor="text1"/>
+        </w:rPr>
+        <w:t xml:space="preserve">There are 8 so-called “Word </w:t>
+      </w:r>
+      <w:proofErr w:type="spellStart"/>
+      <w:proofErr w:type="gramStart"/>
+      <w:r>
+        <w:rPr>
+          <w:color w:val="000000" w:themeColor="text1"/>
+        </w:rPr>
+        <w:t>Placer”s</w:t>
+      </w:r>
+      <w:proofErr w:type="spellEnd"/>
+      <w:proofErr w:type="gramEnd"/>
+      <w:r>
+        <w:rPr>
+          <w:color w:val="000000" w:themeColor="text1"/>
+        </w:rPr>
+        <w:t xml:space="preserve"> in the given puzzle, and the algorithm runs through them in a while loop. </w:t>
+      </w:r>
+    </w:p>
+    <w:p>
+      <w:pPr>
+        <w:rPr>
+          <w:color w:val="000000" w:themeColor="text1"/>
+        </w:rPr>
+      </w:pPr>
+      <w:r>
+        <w:rPr>
+          <w:color w:val="000000" w:themeColor="text1"/>
+        </w:rPr>
+        <w:t xml:space="preserve">In each iteration, the algorithm checks all words of the </w:t>
+      </w:r>
+      <w:proofErr w:type="spellStart"/>
+      <w:r>
+        <w:rPr>
+          <w:color w:val="000000" w:themeColor="text1"/>
+        </w:rPr>
+        <w:t>wordPlacer’s</w:t>
+      </w:r>
+      <w:proofErr w:type="spellEnd"/>
+      <w:r>
+        <w:rPr>
+          <w:color w:val="000000" w:themeColor="text1"/>
+        </w:rPr>
+        <w:t xml:space="preserve"> length and places the first one it deems suitable. A word is suitable </w:t>
+      </w:r>
+      <w:proofErr w:type="spellStart"/>
+      <w:r>
+        <w:rPr>
+          <w:color w:val="000000" w:themeColor="text1"/>
+        </w:rPr>
+        <w:t>iff</w:t>
+      </w:r>
+      <w:proofErr w:type="spellEnd"/>
+      <w:r>
+        <w:rPr>
+          <w:color w:val="000000" w:themeColor="text1"/>
+        </w:rPr>
+        <w:t xml:space="preserve"> there are no contradictions with the other placed words (</w:t>
+      </w:r>
+      <w:proofErr w:type="spellStart"/>
+      <w:r>
+        <w:rPr>
+          <w:color w:val="000000" w:themeColor="text1"/>
+        </w:rPr>
+        <w:t>i.e</w:t>
+      </w:r>
+      <w:proofErr w:type="spellEnd"/>
+      <w:r>
+        <w:rPr>
+          <w:color w:val="000000" w:themeColor="text1"/>
+        </w:rPr>
+        <w:t xml:space="preserve">, for a given vertical/horizontal </w:t>
+      </w:r>
+      <w:proofErr w:type="spellStart"/>
+      <w:r>
+        <w:rPr>
+          <w:color w:val="000000" w:themeColor="text1"/>
+        </w:rPr>
+        <w:t>wordPlacer</w:t>
+      </w:r>
+      <w:proofErr w:type="spellEnd"/>
+      <w:r>
+        <w:rPr>
+          <w:color w:val="000000" w:themeColor="text1"/>
+        </w:rPr>
+        <w:t xml:space="preserve"> pair, the square that they clash on is of the same letter). </w:t>
+      </w:r>
+    </w:p>
+    <w:p>
+      <w:pPr>
+        <w:rPr>
+          <w:color w:val="000000" w:themeColor="text1"/>
+        </w:rPr>
+      </w:pPr>
+      <w:r>
+        <w:rPr>
+          <w:color w:val="000000" w:themeColor="text1"/>
+        </w:rPr>
+        <w:t xml:space="preserve">If no unplaced or unchecked word left for a given </w:t>
+      </w:r>
+      <w:proofErr w:type="spellStart"/>
+      <w:r>
+        <w:rPr>
+          <w:color w:val="000000" w:themeColor="text1"/>
+        </w:rPr>
+        <w:t>wordPlacer</w:t>
+      </w:r>
+      <w:proofErr w:type="spellEnd"/>
+      <w:r>
+        <w:rPr>
+          <w:color w:val="000000" w:themeColor="text1"/>
+        </w:rPr>
+        <w:t xml:space="preserve"> to left, this indicates that there </w:t>
+      </w:r>
+      <w:proofErr w:type="gramStart"/>
+      <w:r>
+        <w:rPr>
+          <w:color w:val="000000" w:themeColor="text1"/>
+        </w:rPr>
+        <w:t>has</w:t>
+      </w:r>
+      <w:proofErr w:type="gramEnd"/>
+      <w:r>
+        <w:rPr>
+          <w:color w:val="000000" w:themeColor="text1"/>
+        </w:rPr>
+        <w:t xml:space="preserve"> been misplacements previously. Hence, backtracking is performed to clear the previous words and try other possibilities in their stead before advancing again. Ideally, this method will check all possible combinations to find the possible solutions, if any exists.  </w:t>
+      </w:r>
+    </w:p>
+    <w:p>
+      <w:pPr>
+        <w:rPr>
+          <w:color w:val="000000" w:themeColor="text1"/>
+        </w:rPr>
+      </w:pPr>
+      <w:r>
+        <w:rPr>
+          <w:color w:val="000000" w:themeColor="text1"/>
+        </w:rPr>
+        <w:t xml:space="preserve">The loop is over once all </w:t>
+      </w:r>
+      <w:proofErr w:type="spellStart"/>
+      <w:r>
+        <w:rPr>
+          <w:color w:val="000000" w:themeColor="text1"/>
+        </w:rPr>
+        <w:t>wordPlacers</w:t>
+      </w:r>
+      <w:proofErr w:type="spellEnd"/>
+      <w:r>
+        <w:rPr>
+          <w:color w:val="000000" w:themeColor="text1"/>
+        </w:rPr>
+        <w:t xml:space="preserve"> have been filled with appropriate words. </w:t>
+      </w:r>
+    </w:p>
+    <w:p>
+      <w:pPr>
+        <w:rPr>
+          <w:color w:val="000000" w:themeColor="text1"/>
+        </w:rPr>
+      </w:pPr>
+      <w:r>
+        <w:rPr>
+          <w:color w:val="000000" w:themeColor="text1"/>
+        </w:rPr>
+        <w:t xml:space="preserve">In each step, it is apparent that any word placed on a </w:t>
+      </w:r>
+      <w:proofErr w:type="spellStart"/>
+      <w:r>
+        <w:rPr>
+          <w:color w:val="000000" w:themeColor="text1"/>
+        </w:rPr>
+        <w:t>WordPlacer</w:t>
+      </w:r>
+      <w:proofErr w:type="spellEnd"/>
+      <w:r>
+        <w:rPr>
+          <w:color w:val="000000" w:themeColor="text1"/>
+        </w:rPr>
+        <w:t xml:space="preserve"> might not lead to the correct solution, but since the program has a memory of tried words for each </w:t>
+      </w:r>
+      <w:proofErr w:type="spellStart"/>
+      <w:r>
+        <w:rPr>
+          <w:color w:val="000000" w:themeColor="text1"/>
+        </w:rPr>
+        <w:t>wordPlacer</w:t>
+      </w:r>
+      <w:proofErr w:type="spellEnd"/>
+      <w:r>
+        <w:rPr>
+          <w:color w:val="000000" w:themeColor="text1"/>
+        </w:rPr>
+        <w:t>, it can use this data as heuristics to make more educated guesses for the next step.</w:t>
+      </w:r>
+    </w:p>
+    <w:p>
+      <w:pPr>
+        <w:rPr>
+          <w:color w:val="000000" w:themeColor="text1"/>
+        </w:rPr>
+      </w:pPr>
+    </w:p>
+    <w:p>
+      <w:pPr>
+        <w:rPr>
+          <w:color w:val="FF0000"/>
+        </w:rPr>
+      </w:pPr>
+      <w:bookmarkStart w:id="0" w:name="_Hlk61641688"/>
+      <w:r>
+        <w:rPr>
+          <w:color w:val="FF0000"/>
+        </w:rPr>
+        <w:t>Q3) Provide a</w:t>
       </w:r>
       <w:r>
         <w:rPr>
@@ -75,57 +325,142 @@
         <w:rPr>
           <w:color w:val="FF0000"/>
         </w:rPr>
-        <w:t>and</w:t>
-      </w:r>
-      <w:r>
-        <w:rPr>
-          <w:color w:val="FF0000"/>
-        </w:rPr>
-        <w:t xml:space="preserve"> </w:t>
+        <w:t xml:space="preserve">way to </w:t>
       </w:r>
       <w:proofErr w:type="gramStart"/>
       <w:r>
         <w:rPr>
           <w:color w:val="FF0000"/>
         </w:rPr>
-        <w:t>any  heuristics</w:t>
+        <w:t>show  the</w:t>
       </w:r>
       <w:proofErr w:type="gramEnd"/>
       <w:r>
         <w:rPr>
           <w:color w:val="FF0000"/>
         </w:rPr>
-        <w:t xml:space="preserve">  that  you  apply. </w:t>
+        <w:t xml:space="preserve"> assignments  step  by  step.  </w:t>
       </w:r>
       <w:proofErr w:type="gramStart"/>
       <w:r>
         <w:rPr>
           <w:color w:val="FF0000"/>
         </w:rPr>
-        <w:t>Explain  your</w:t>
+        <w:t>In  other</w:t>
       </w:r>
       <w:proofErr w:type="gramEnd"/>
       <w:r>
         <w:rPr>
           <w:color w:val="FF0000"/>
         </w:rPr>
-        <w:t xml:space="preserve"> algorithm</w:t>
-      </w:r>
-      <w:r>
-        <w:rPr>
-          <w:color w:val="FF0000"/>
-        </w:rPr>
-        <w:t xml:space="preserve"> </w:t>
-      </w:r>
-      <w:r>
-        <w:rPr>
-          <w:color w:val="FF0000"/>
-        </w:rPr>
-        <w:t>and heuristics</w:t>
-      </w:r>
-      <w:r>
-        <w:rPr>
-          <w:color w:val="FF0000"/>
+        <w:t xml:space="preserve">  words,  your implementation must show the steps of the backtracking algorithm</w:t>
+      </w:r>
+    </w:p>
+    <w:bookmarkEnd w:id="0"/>
+    <w:p>
+      <w:pPr>
+        <w:rPr>
+          <w:color w:val="000000" w:themeColor="text1"/>
+        </w:rPr>
+      </w:pPr>
+      <w:r>
+        <w:rPr>
+          <w:color w:val="000000" w:themeColor="text1"/>
+        </w:rPr>
+        <w:t xml:space="preserve">In each iteration, the board is printed with a 1 second </w:t>
+      </w:r>
+      <w:proofErr w:type="gramStart"/>
+      <w:r>
+        <w:rPr>
+          <w:color w:val="000000" w:themeColor="text1"/>
+        </w:rPr>
+        <w:t>sleep(</w:t>
+      </w:r>
+      <w:proofErr w:type="gramEnd"/>
+      <w:r>
+        <w:rPr>
+          <w:color w:val="000000" w:themeColor="text1"/>
+        </w:rPr>
+        <w:t xml:space="preserve">) function in between, so while running the code – the assignments are shown step by step in the command line. I also print any details about which word is being tried for which </w:t>
+      </w:r>
+      <w:proofErr w:type="spellStart"/>
+      <w:r>
+        <w:rPr>
+          <w:color w:val="000000" w:themeColor="text1"/>
+        </w:rPr>
+        <w:t>wordPlacer</w:t>
+      </w:r>
+      <w:proofErr w:type="spellEnd"/>
+      <w:r>
+        <w:rPr>
+          <w:color w:val="000000" w:themeColor="text1"/>
+        </w:rPr>
+        <w:t xml:space="preserve"> and details about the backtracking whenever it is performed. Furthermore, I provided comments within the code to explain my reasoning in each logical step of the algorithm.</w:t>
+      </w:r>
+    </w:p>
+    <w:p>
+      <w:pPr>
+        <w:rPr>
+          <w:color w:val="000000" w:themeColor="text1"/>
+        </w:rPr>
+      </w:pPr>
+    </w:p>
+    <w:p>
+      <w:pPr>
+        <w:rPr>
+          <w:rFonts w:cstheme="minorHAnsi"/>
+          <w:color w:val="FF0000"/>
+          <w:shd w:val="clear" w:color="auto" w:fill="FFFFFF"/>
+        </w:rPr>
+      </w:pPr>
+      <w:r>
+        <w:rPr>
+          <w:rFonts w:cstheme="minorHAnsi"/>
+          <w:color w:val="FF0000"/>
+          <w:shd w:val="clear" w:color="auto" w:fill="FFFFFF"/>
+        </w:rPr>
+        <w:t>Q4) The full CSP problem formulation. A clear description must be given in a formal notation.</w:t>
+      </w:r>
+    </w:p>
+    <w:p>
+      <w:pPr>
+        <w:rPr>
+          <w:rFonts w:cstheme="minorHAnsi"/>
+          <w:color w:val="000000" w:themeColor="text1"/>
+          <w:shd w:val="clear" w:color="auto" w:fill="FFFFFF"/>
+        </w:rPr>
+      </w:pPr>
+      <w:r>
+        <w:rPr>
+          <w:rFonts w:cstheme="minorHAnsi"/>
+          <w:color w:val="000000" w:themeColor="text1"/>
+          <w:shd w:val="clear" w:color="auto" w:fill="FFFFFF"/>
+        </w:rPr>
+        <w:t>The</w:t>
+      </w:r>
+      <w:r>
+        <w:rPr>
+          <w:rFonts w:cstheme="minorHAnsi"/>
+          <w:color w:val="000000" w:themeColor="text1"/>
+          <w:shd w:val="clear" w:color="auto" w:fill="FFFFFF"/>
+        </w:rPr>
+        <w:t xml:space="preserve"> set of variables can be formulated in various ways of thinking: each square within the board or more generally, each </w:t>
+      </w:r>
+      <w:proofErr w:type="spellStart"/>
+      <w:r>
+        <w:rPr>
+          <w:rFonts w:cstheme="minorHAnsi"/>
+          <w:color w:val="000000" w:themeColor="text1"/>
+          <w:shd w:val="clear" w:color="auto" w:fill="FFFFFF"/>
+        </w:rPr>
+        <w:t>wordPlacer</w:t>
+      </w:r>
+      <w:proofErr w:type="spellEnd"/>
+      <w:r>
+        <w:rPr>
+          <w:rFonts w:cstheme="minorHAnsi"/>
+          <w:color w:val="000000" w:themeColor="text1"/>
+          <w:shd w:val="clear" w:color="auto" w:fill="FFFFFF"/>
         </w:rPr>
         <w:t>.</w:t>
       </w:r>
@@ -133,525 +468,48 @@
     <w:p>
       <w:pPr>
         <w:rPr>
-          <w:color w:val="000000" w:themeColor="text1"/>
-        </w:rPr>
-      </w:pPr>
-      <w:r>
-        <w:rPr>
-          <w:color w:val="000000" w:themeColor="text1"/>
-        </w:rPr>
-        <w:t xml:space="preserve">There are 8 so-called “Word </w:t>
-      </w:r>
-      <w:proofErr w:type="spellStart"/>
-      <w:proofErr w:type="gramStart"/>
-      <w:r>
-        <w:rPr>
-          <w:color w:val="000000" w:themeColor="text1"/>
-        </w:rPr>
-        <w:t>Placer”s</w:t>
-      </w:r>
-      <w:proofErr w:type="spellEnd"/>
-      <w:proofErr w:type="gramEnd"/>
-      <w:r>
-        <w:rPr>
-          <w:color w:val="000000" w:themeColor="text1"/>
-        </w:rPr>
-        <w:t xml:space="preserve"> in the given puzzle, and the algorithm runs through them in a while loop. </w:t>
-      </w:r>
-    </w:p>
-    <w:p>
-      <w:pPr>
-        <w:rPr>
-          <w:color w:val="000000" w:themeColor="text1"/>
-        </w:rPr>
-      </w:pPr>
-      <w:r>
-        <w:rPr>
-          <w:color w:val="000000" w:themeColor="text1"/>
-        </w:rPr>
-        <w:t xml:space="preserve">In each iteration, the algorithm checks all words of the </w:t>
-      </w:r>
-      <w:proofErr w:type="spellStart"/>
-      <w:r>
-        <w:rPr>
-          <w:color w:val="000000" w:themeColor="text1"/>
-        </w:rPr>
-        <w:t>wordPlacer’s</w:t>
-      </w:r>
-      <w:proofErr w:type="spellEnd"/>
-      <w:r>
-        <w:rPr>
-          <w:color w:val="000000" w:themeColor="text1"/>
-        </w:rPr>
-        <w:t xml:space="preserve"> length and places the first one it deems suitable. A word is suitable </w:t>
-      </w:r>
-      <w:proofErr w:type="spellStart"/>
-      <w:r>
-        <w:rPr>
-          <w:color w:val="000000" w:themeColor="text1"/>
-        </w:rPr>
-        <w:t>iff</w:t>
-      </w:r>
-      <w:proofErr w:type="spellEnd"/>
-      <w:r>
-        <w:rPr>
-          <w:color w:val="000000" w:themeColor="text1"/>
-        </w:rPr>
-        <w:t xml:space="preserve"> there are no contradictions with the other placed words (</w:t>
-      </w:r>
-      <w:proofErr w:type="spellStart"/>
-      <w:r>
-        <w:rPr>
-          <w:color w:val="000000" w:themeColor="text1"/>
-        </w:rPr>
-        <w:t>i.e</w:t>
-      </w:r>
-      <w:proofErr w:type="spellEnd"/>
-      <w:r>
-        <w:rPr>
-          <w:color w:val="000000" w:themeColor="text1"/>
-        </w:rPr>
-        <w:t xml:space="preserve">, for a given vertical/horizontal </w:t>
-      </w:r>
-      <w:proofErr w:type="spellStart"/>
-      <w:r>
-        <w:rPr>
-          <w:color w:val="000000" w:themeColor="text1"/>
+          <w:rFonts w:cstheme="minorHAnsi"/>
+          <w:color w:val="000000" w:themeColor="text1"/>
+          <w:shd w:val="clear" w:color="auto" w:fill="FFFFFF"/>
+        </w:rPr>
+      </w:pPr>
+      <w:r>
+        <w:rPr>
+          <w:rFonts w:cstheme="minorHAnsi"/>
+          <w:color w:val="000000" w:themeColor="text1"/>
+          <w:shd w:val="clear" w:color="auto" w:fill="FFFFFF"/>
+        </w:rPr>
+        <w:t>As such, X = {wp1, wp2…, wp8}</w:t>
+      </w:r>
+    </w:p>
+    <w:p>
+      <w:pPr>
+        <w:rPr>
+          <w:rFonts w:cstheme="minorHAnsi"/>
+          <w:color w:val="000000" w:themeColor="text1"/>
+          <w:shd w:val="clear" w:color="auto" w:fill="FFFFFF"/>
+        </w:rPr>
+      </w:pPr>
+      <w:r>
+        <w:rPr>
+          <w:rFonts w:cstheme="minorHAnsi"/>
+          <w:color w:val="000000" w:themeColor="text1"/>
+          <w:shd w:val="clear" w:color="auto" w:fill="FFFFFF"/>
+        </w:rPr>
+        <w:t xml:space="preserve">For each </w:t>
+      </w:r>
+      <w:proofErr w:type="spellStart"/>
+      <w:r>
+        <w:rPr>
+          <w:rFonts w:cstheme="minorHAnsi"/>
+          <w:color w:val="000000" w:themeColor="text1"/>
+          <w:shd w:val="clear" w:color="auto" w:fill="FFFFFF"/>
         </w:rPr>
         <w:t>wordPlacer</w:t>
       </w:r>
       <w:proofErr w:type="spellEnd"/>
       <w:r>
         <w:rPr>
-          <w:color w:val="000000" w:themeColor="text1"/>
-        </w:rPr>
-        <w:t xml:space="preserve"> pair, the square that they clash on is of the same letter). </w:t>
-      </w:r>
-    </w:p>
-    <w:p>
-      <w:pPr>
-        <w:rPr>
-          <w:color w:val="000000" w:themeColor="text1"/>
-        </w:rPr>
-      </w:pPr>
-      <w:r>
-        <w:rPr>
-          <w:color w:val="000000" w:themeColor="text1"/>
-        </w:rPr>
-        <w:t xml:space="preserve">If no unplaced or unchecked word left for a given </w:t>
-      </w:r>
-      <w:proofErr w:type="spellStart"/>
-      <w:r>
-        <w:rPr>
-          <w:color w:val="000000" w:themeColor="text1"/>
-        </w:rPr>
-        <w:t>wordPlacer</w:t>
-      </w:r>
-      <w:proofErr w:type="spellEnd"/>
-      <w:r>
-        <w:rPr>
-          <w:color w:val="000000" w:themeColor="text1"/>
-        </w:rPr>
-        <w:t xml:space="preserve"> to left, this indicates that there </w:t>
-      </w:r>
-      <w:proofErr w:type="gramStart"/>
-      <w:r>
-        <w:rPr>
-          <w:color w:val="000000" w:themeColor="text1"/>
-        </w:rPr>
-        <w:t>has</w:t>
-      </w:r>
-      <w:proofErr w:type="gramEnd"/>
-      <w:r>
-        <w:rPr>
-          <w:color w:val="000000" w:themeColor="text1"/>
-        </w:rPr>
-        <w:t xml:space="preserve"> been misplacements previously. Hence, backtracking is performed to clear the previous words and try other possibilities in their stead before advancing again. Ideally, this method will check all possible combinations to find the possible solutions, if any exists.  </w:t>
-      </w:r>
-    </w:p>
-    <w:p>
-      <w:pPr>
-        <w:rPr>
-          <w:color w:val="000000" w:themeColor="text1"/>
-        </w:rPr>
-      </w:pPr>
-      <w:r>
-        <w:rPr>
-          <w:color w:val="000000" w:themeColor="text1"/>
-        </w:rPr>
-        <w:t xml:space="preserve">The loop is over once all </w:t>
-      </w:r>
-      <w:proofErr w:type="spellStart"/>
-      <w:r>
-        <w:rPr>
-          <w:color w:val="000000" w:themeColor="text1"/>
-        </w:rPr>
-        <w:t>wordPlacers</w:t>
-      </w:r>
-      <w:proofErr w:type="spellEnd"/>
-      <w:r>
-        <w:rPr>
-          <w:color w:val="000000" w:themeColor="text1"/>
-        </w:rPr>
-        <w:t xml:space="preserve"> have been filled with appropriate words. </w:t>
-      </w:r>
-    </w:p>
-    <w:p>
-      <w:pPr>
-        <w:rPr>
-          <w:color w:val="000000" w:themeColor="text1"/>
-        </w:rPr>
-      </w:pPr>
-      <w:r>
-        <w:rPr>
-          <w:color w:val="000000" w:themeColor="text1"/>
-        </w:rPr>
-        <w:t xml:space="preserve">In each step, it is apparent that any word placed on a </w:t>
-      </w:r>
-      <w:proofErr w:type="spellStart"/>
-      <w:r>
-        <w:rPr>
-          <w:color w:val="000000" w:themeColor="text1"/>
-        </w:rPr>
-        <w:t>WordPlacer</w:t>
-      </w:r>
-      <w:proofErr w:type="spellEnd"/>
-      <w:r>
-        <w:rPr>
-          <w:color w:val="000000" w:themeColor="text1"/>
-        </w:rPr>
-        <w:t xml:space="preserve"> might not lead to the correct solution, but since the program has a memory of tried words for each </w:t>
-      </w:r>
-      <w:proofErr w:type="spellStart"/>
-      <w:r>
-        <w:rPr>
-          <w:color w:val="000000" w:themeColor="text1"/>
-        </w:rPr>
-        <w:t>wordPlacer</w:t>
-      </w:r>
-      <w:proofErr w:type="spellEnd"/>
-      <w:r>
-        <w:rPr>
-          <w:color w:val="000000" w:themeColor="text1"/>
-        </w:rPr>
-        <w:t>, it can use this data as heuristics to make more educated guesses for the next step.</w:t>
-      </w:r>
-    </w:p>
-    <w:p>
-      <w:pPr>
-        <w:rPr>
-          <w:color w:val="000000" w:themeColor="text1"/>
-        </w:rPr>
-      </w:pPr>
-    </w:p>
-    <w:p>
-      <w:pPr>
-        <w:rPr>
-          <w:color w:val="FF0000"/>
-        </w:rPr>
-      </w:pPr>
-      <w:bookmarkStart w:id="0" w:name="_Hlk61641688"/>
-      <w:r>
-        <w:rPr>
-          <w:color w:val="FF0000"/>
-        </w:rPr>
-        <w:t xml:space="preserve">Q3) </w:t>
-      </w:r>
-      <w:r>
-        <w:rPr>
-          <w:color w:val="FF0000"/>
-        </w:rPr>
-        <w:t>Provide</w:t>
-      </w:r>
-      <w:r>
-        <w:rPr>
-          <w:color w:val="FF0000"/>
-        </w:rPr>
-        <w:t xml:space="preserve"> </w:t>
-      </w:r>
-      <w:r>
-        <w:rPr>
-          <w:color w:val="FF0000"/>
-        </w:rPr>
-        <w:t>a</w:t>
-      </w:r>
-      <w:r>
-        <w:rPr>
-          <w:color w:val="FF0000"/>
-        </w:rPr>
-        <w:t xml:space="preserve"> </w:t>
-      </w:r>
-      <w:r>
-        <w:rPr>
-          <w:color w:val="FF0000"/>
-        </w:rPr>
-        <w:t>way</w:t>
-      </w:r>
-      <w:r>
-        <w:rPr>
-          <w:color w:val="FF0000"/>
-        </w:rPr>
-        <w:t xml:space="preserve"> </w:t>
-      </w:r>
-      <w:r>
-        <w:rPr>
-          <w:color w:val="FF0000"/>
-        </w:rPr>
-        <w:t>to</w:t>
-      </w:r>
-      <w:r>
-        <w:rPr>
-          <w:color w:val="FF0000"/>
-        </w:rPr>
-        <w:t xml:space="preserve"> </w:t>
-      </w:r>
-      <w:proofErr w:type="gramStart"/>
-      <w:r>
-        <w:rPr>
-          <w:color w:val="FF0000"/>
-        </w:rPr>
-        <w:t>show  the</w:t>
-      </w:r>
-      <w:proofErr w:type="gramEnd"/>
-      <w:r>
-        <w:rPr>
-          <w:color w:val="FF0000"/>
-        </w:rPr>
-        <w:t xml:space="preserve"> assignments  step  by  step.  </w:t>
-      </w:r>
-      <w:proofErr w:type="gramStart"/>
-      <w:r>
-        <w:rPr>
-          <w:color w:val="FF0000"/>
-        </w:rPr>
-        <w:t>In  other</w:t>
-      </w:r>
-      <w:proofErr w:type="gramEnd"/>
-      <w:r>
-        <w:rPr>
-          <w:color w:val="FF0000"/>
-        </w:rPr>
-        <w:t xml:space="preserve">  words,  your implementation must show</w:t>
-      </w:r>
-      <w:r>
-        <w:rPr>
-          <w:color w:val="FF0000"/>
-        </w:rPr>
-        <w:t xml:space="preserve"> </w:t>
-      </w:r>
-      <w:r>
-        <w:rPr>
-          <w:color w:val="FF0000"/>
-        </w:rPr>
-        <w:t>the steps</w:t>
-      </w:r>
-      <w:r>
-        <w:rPr>
-          <w:color w:val="FF0000"/>
-        </w:rPr>
-        <w:t xml:space="preserve"> </w:t>
-      </w:r>
-      <w:r>
-        <w:rPr>
-          <w:color w:val="FF0000"/>
-        </w:rPr>
-        <w:t>of the backtracking algorithm</w:t>
-      </w:r>
-    </w:p>
-    <w:bookmarkEnd w:id="0"/>
-    <w:p>
-      <w:pPr>
-        <w:rPr>
-          <w:color w:val="000000" w:themeColor="text1"/>
-        </w:rPr>
-      </w:pPr>
-      <w:r>
-        <w:rPr>
-          <w:color w:val="000000" w:themeColor="text1"/>
-        </w:rPr>
-        <w:t xml:space="preserve">In each iteration, the board is printed with a 1 second </w:t>
-      </w:r>
-      <w:proofErr w:type="gramStart"/>
-      <w:r>
-        <w:rPr>
-          <w:color w:val="000000" w:themeColor="text1"/>
-        </w:rPr>
-        <w:t>sleep(</w:t>
-      </w:r>
-      <w:proofErr w:type="gramEnd"/>
-      <w:r>
-        <w:rPr>
-          <w:color w:val="000000" w:themeColor="text1"/>
-        </w:rPr>
-        <w:t xml:space="preserve">) function in between, so while running the code – the assignments are shown step by step in the command line. I also print any details about which word is being tried for which </w:t>
-      </w:r>
-      <w:proofErr w:type="spellStart"/>
-      <w:r>
-        <w:rPr>
-          <w:color w:val="000000" w:themeColor="text1"/>
-        </w:rPr>
-        <w:t>wordPlacer</w:t>
-      </w:r>
-      <w:proofErr w:type="spellEnd"/>
-      <w:r>
-        <w:rPr>
-          <w:color w:val="000000" w:themeColor="text1"/>
-        </w:rPr>
-        <w:t xml:space="preserve"> and details about the backtracking whenever it is performed. Furthermore, I provided comments within the code to explain my reasoning in each logical step of the algorithm.</w:t>
-      </w:r>
-    </w:p>
-    <w:p>
-      <w:pPr>
-        <w:rPr>
-          <w:color w:val="000000" w:themeColor="text1"/>
-        </w:rPr>
-      </w:pPr>
-    </w:p>
-    <w:p>
-      <w:pPr>
-        <w:rPr>
-          <w:rFonts w:cstheme="minorHAnsi"/>
-          <w:color w:val="FF0000"/>
-          <w:shd w:val="clear" w:color="auto" w:fill="FFFFFF"/>
-        </w:rPr>
-      </w:pPr>
-      <w:r>
-        <w:rPr>
-          <w:rFonts w:cstheme="minorHAnsi"/>
-          <w:color w:val="FF0000"/>
-          <w:shd w:val="clear" w:color="auto" w:fill="FFFFFF"/>
-        </w:rPr>
-        <w:t xml:space="preserve">Q4) </w:t>
-      </w:r>
-      <w:r>
-        <w:rPr>
-          <w:rFonts w:cstheme="minorHAnsi"/>
-          <w:color w:val="FF0000"/>
-          <w:shd w:val="clear" w:color="auto" w:fill="FFFFFF"/>
-        </w:rPr>
-        <w:t>The full CSP problem formulation.</w:t>
-      </w:r>
-      <w:r>
-        <w:rPr>
-          <w:rFonts w:cstheme="minorHAnsi"/>
-          <w:color w:val="FF0000"/>
-          <w:shd w:val="clear" w:color="auto" w:fill="FFFFFF"/>
-        </w:rPr>
-        <w:t xml:space="preserve"> </w:t>
-      </w:r>
-      <w:r>
-        <w:rPr>
-          <w:rFonts w:cstheme="minorHAnsi"/>
-          <w:color w:val="FF0000"/>
-          <w:shd w:val="clear" w:color="auto" w:fill="FFFFFF"/>
-        </w:rPr>
-        <w:t>A clear description</w:t>
-      </w:r>
-      <w:r>
-        <w:rPr>
-          <w:rFonts w:cstheme="minorHAnsi"/>
-          <w:color w:val="FF0000"/>
-          <w:shd w:val="clear" w:color="auto" w:fill="FFFFFF"/>
-        </w:rPr>
-        <w:t xml:space="preserve"> </w:t>
-      </w:r>
-      <w:r>
-        <w:rPr>
-          <w:rFonts w:cstheme="minorHAnsi"/>
-          <w:color w:val="FF0000"/>
-          <w:shd w:val="clear" w:color="auto" w:fill="FFFFFF"/>
-        </w:rPr>
-        <w:t>must be given in a formal notation.</w:t>
-      </w:r>
-    </w:p>
-    <w:p>
-      <w:pPr>
-        <w:rPr>
-          <w:rFonts w:cstheme="minorHAnsi"/>
-          <w:color w:val="000000" w:themeColor="text1"/>
-          <w:shd w:val="clear" w:color="auto" w:fill="FFFFFF"/>
-        </w:rPr>
-      </w:pPr>
-      <w:r>
-        <w:rPr>
-          <w:rFonts w:cstheme="minorHAnsi"/>
-          <w:color w:val="000000" w:themeColor="text1"/>
-          <w:shd w:val="clear" w:color="auto" w:fill="FFFFFF"/>
-        </w:rPr>
-        <w:t>The</w:t>
-      </w:r>
-      <w:r>
-        <w:rPr>
-          <w:rFonts w:cstheme="minorHAnsi"/>
-          <w:color w:val="000000" w:themeColor="text1"/>
-          <w:shd w:val="clear" w:color="auto" w:fill="FFFFFF"/>
-        </w:rPr>
-        <w:t xml:space="preserve"> set of variables can be formulated in various ways of thinking: each square within the board or more generally, each </w:t>
-      </w:r>
-      <w:proofErr w:type="spellStart"/>
-      <w:r>
-        <w:rPr>
-          <w:rFonts w:cstheme="minorHAnsi"/>
-          <w:color w:val="000000" w:themeColor="text1"/>
-          <w:shd w:val="clear" w:color="auto" w:fill="FFFFFF"/>
-        </w:rPr>
-        <w:t>wordPlacer</w:t>
-      </w:r>
-      <w:proofErr w:type="spellEnd"/>
-      <w:r>
-        <w:rPr>
-          <w:rFonts w:cstheme="minorHAnsi"/>
-          <w:color w:val="000000" w:themeColor="text1"/>
-          <w:shd w:val="clear" w:color="auto" w:fill="FFFFFF"/>
-        </w:rPr>
-        <w:t>.</w:t>
-      </w:r>
-    </w:p>
-    <w:p>
-      <w:pPr>
-        <w:rPr>
-          <w:rFonts w:cstheme="minorHAnsi"/>
-          <w:color w:val="000000" w:themeColor="text1"/>
-          <w:shd w:val="clear" w:color="auto" w:fill="FFFFFF"/>
-        </w:rPr>
-      </w:pPr>
-      <w:r>
-        <w:rPr>
-          <w:rFonts w:cstheme="minorHAnsi"/>
-          <w:color w:val="000000" w:themeColor="text1"/>
-          <w:shd w:val="clear" w:color="auto" w:fill="FFFFFF"/>
-        </w:rPr>
-        <w:t>As such, X = {wp1, wp2…, wp8}</w:t>
-      </w:r>
-    </w:p>
-    <w:p>
-      <w:pPr>
-        <w:rPr>
-          <w:rFonts w:cstheme="minorHAnsi"/>
-          <w:color w:val="000000" w:themeColor="text1"/>
-          <w:shd w:val="clear" w:color="auto" w:fill="FFFFFF"/>
-        </w:rPr>
-      </w:pPr>
-      <w:r>
-        <w:rPr>
-          <w:rFonts w:cstheme="minorHAnsi"/>
-          <w:color w:val="000000" w:themeColor="text1"/>
-          <w:shd w:val="clear" w:color="auto" w:fill="FFFFFF"/>
-        </w:rPr>
-        <w:t xml:space="preserve">For each </w:t>
-      </w:r>
-      <w:proofErr w:type="spellStart"/>
-      <w:r>
-        <w:rPr>
-          <w:rFonts w:cstheme="minorHAnsi"/>
-          <w:color w:val="000000" w:themeColor="text1"/>
-          <w:shd w:val="clear" w:color="auto" w:fill="FFFFFF"/>
-        </w:rPr>
-        <w:t>wordPlacer</w:t>
-      </w:r>
-      <w:proofErr w:type="spellEnd"/>
-      <w:r>
-        <w:rPr>
           <w:rFonts w:cstheme="minorHAnsi"/>
           <w:color w:val="000000" w:themeColor="text1"/>
           <w:shd w:val="clear" w:color="auto" w:fill="FFFFFF"/>
@@ -705,25 +563,7 @@
           <w:color w:val="000000" w:themeColor="text1"/>
           <w:shd w:val="clear" w:color="auto" w:fill="FFFFFF"/>
         </w:rPr>
-        <w:t> "</w:t>
-      </w:r>
-      <w:proofErr w:type="spellStart"/>
-      <w:r>
-        <w:rPr>
-          <w:rFonts w:cstheme="minorHAnsi"/>
-          <w:color w:val="000000" w:themeColor="text1"/>
-          <w:shd w:val="clear" w:color="auto" w:fill="FFFFFF"/>
-        </w:rPr>
-        <w:t>sheet","steer","tie</w:t>
-      </w:r>
-      <w:proofErr w:type="spellEnd"/>
-      <w:r>
-        <w:rPr>
-          <w:rFonts w:cstheme="minorHAnsi"/>
-          <w:color w:val="000000" w:themeColor="text1"/>
-          <w:shd w:val="clear" w:color="auto" w:fill="FFFFFF"/>
-        </w:rPr>
-        <w:t>"</w:t>
+        <w:t> "sheet","steer","tie"</w:t>
       </w:r>
       <w:r>
         <w:rPr>
@@ -813,25 +653,7 @@
         <w:rPr>
           <w:color w:val="000000" w:themeColor="text1"/>
         </w:rPr>
-        <w:t xml:space="preserve"> pair, the square that they clash on </w:t>
-      </w:r>
-      <w:r>
-        <w:rPr>
-          <w:color w:val="000000" w:themeColor="text1"/>
-        </w:rPr>
-        <w:t>must be</w:t>
-      </w:r>
-      <w:r>
-        <w:rPr>
-          <w:color w:val="000000" w:themeColor="text1"/>
-        </w:rPr>
-        <w:t xml:space="preserve"> of the same letter</w:t>
-      </w:r>
-      <w:r>
-        <w:rPr>
-          <w:color w:val="000000" w:themeColor="text1"/>
-        </w:rPr>
-        <w:t>}</w:t>
+        <w:t xml:space="preserve"> pair, the square that they clash on must be of the same letter}</w:t>
       </w:r>
     </w:p>
     <w:p>
@@ -1421,6 +1243,7 @@
   <w:style w:type="character" w:default="1" w:styleId="DefaultParagraphFont">
     <w:name w:val="Default Paragraph Font"/>
     <w:uiPriority w:val="1"/>
+    <w:semiHidden/>
     <w:unhideWhenUsed/>
   </w:style>
   <w:style w:type="table" w:default="1" w:styleId="TableNormal">

</xml_diff>